<commit_message>
Resources - 10/26/2025 fix
</commit_message>
<xml_diff>
--- a/2-Sources/2-Computer settings/Content Storage/Google Drivers/1-Drivers Images.docx
+++ b/2-Sources/2-Computer settings/Content Storage/Google Drivers/1-Drivers Images.docx
@@ -11,6 +11,9 @@
         </w:numPr>
       </w:pPr>
       <w:r>
+        <w:t xml:space="preserve">* </w:t>
+      </w:r>
+      <w:r>
         <w:rPr>
           <w:b/>
           <w:bCs/>
@@ -21,7 +24,25 @@
         <w:t xml:space="preserve">: </w:t>
       </w:r>
       <w:r>
+        <w:t>[</w:t>
+      </w:r>
+      <w:r>
+        <w:t>physics_maths_numbers.jpg</w:t>
+      </w:r>
+      <w:r>
+        <w:t xml:space="preserve"> -&gt; </w:t>
+      </w:r>
+      <w:r>
+        <w:t>Math.jpg</w:t>
+      </w:r>
+      <w:r>
+        <w:t>] [</w:t>
+      </w:r>
+      <w:r>
         <w:t>Math</w:t>
+      </w:r>
+      <w:r>
+        <w:t>]</w:t>
       </w:r>
       <w:r>
         <w:br/>
@@ -211,12 +232,22 @@
       <w:r>
         <w:t xml:space="preserve">: </w:t>
       </w:r>
-      <w:r>
-        <w:rPr>
-          <w:sz w:val="22"/>
-          <w:szCs w:val="22"/>
-        </w:rPr>
-        <w:t>toonbigdataking\</w:t>
+      <w:proofErr w:type="spellStart"/>
+      <w:r>
+        <w:rPr>
+          <w:sz w:val="22"/>
+          <w:szCs w:val="22"/>
+        </w:rPr>
+        <w:t>toonbigdataking</w:t>
+      </w:r>
+      <w:proofErr w:type="spellEnd"/>
+      <w:proofErr w:type="gramStart"/>
+      <w:r>
+        <w:rPr>
+          <w:sz w:val="22"/>
+          <w:szCs w:val="22"/>
+        </w:rPr>
+        <w:t>\</w:t>
       </w:r>
       <w:r>
         <w:rPr>
@@ -232,6 +263,7 @@
         </w:rPr>
         <w:t>\..</w:t>
       </w:r>
+      <w:proofErr w:type="gramEnd"/>
       <w:r>
         <w:rPr>
           <w:sz w:val="22"/>
@@ -280,7 +312,25 @@
         <w:t xml:space="preserve">: </w:t>
       </w:r>
       <w:r>
+        <w:t>[</w:t>
+      </w:r>
+      <w:r>
+        <w:t>0_pEXhScWNJqo3ycF2.png</w:t>
+      </w:r>
+      <w:r>
+        <w:t xml:space="preserve"> -&gt; </w:t>
+      </w:r>
+      <w:r>
+        <w:t>Computer science.png</w:t>
+      </w:r>
+      <w:r>
+        <w:t>] [</w:t>
+      </w:r>
+      <w:r>
         <w:t>Computer science</w:t>
+      </w:r>
+      <w:r>
+        <w:t>]</w:t>
       </w:r>
       <w:r>
         <w:br/>
@@ -398,9 +448,11 @@
       <w:r>
         <w:t>: .</w:t>
       </w:r>
+      <w:proofErr w:type="spellStart"/>
       <w:r>
         <w:t>png</w:t>
       </w:r>
+      <w:proofErr w:type="spellEnd"/>
     </w:p>
     <w:p>
       <w:pPr>
@@ -467,12 +519,22 @@
       <w:r>
         <w:t xml:space="preserve">: </w:t>
       </w:r>
-      <w:r>
-        <w:rPr>
-          <w:sz w:val="22"/>
-          <w:szCs w:val="22"/>
-        </w:rPr>
-        <w:t>toonbigdataking\</w:t>
+      <w:proofErr w:type="spellStart"/>
+      <w:r>
+        <w:rPr>
+          <w:sz w:val="22"/>
+          <w:szCs w:val="22"/>
+        </w:rPr>
+        <w:t>toonbigdataking</w:t>
+      </w:r>
+      <w:proofErr w:type="spellEnd"/>
+      <w:proofErr w:type="gramStart"/>
+      <w:r>
+        <w:rPr>
+          <w:sz w:val="22"/>
+          <w:szCs w:val="22"/>
+        </w:rPr>
+        <w:t>\</w:t>
       </w:r>
       <w:r>
         <w:rPr>
@@ -488,6 +550,7 @@
         </w:rPr>
         <w:t>\..</w:t>
       </w:r>
+      <w:proofErr w:type="gramEnd"/>
       <w:r>
         <w:rPr>
           <w:sz w:val="22"/>
@@ -588,7 +651,34 @@
         <w:t>Download Name</w:t>
       </w:r>
       <w:r>
-        <w:t>: Data</w:t>
+        <w:t xml:space="preserve">: </w:t>
+      </w:r>
+      <w:r>
+        <w:t>[</w:t>
+      </w:r>
+      <w:r>
+        <w:t>big-</w:t>
+      </w:r>
+      <w:proofErr w:type="spellStart"/>
+      <w:proofErr w:type="gramStart"/>
+      <w:r>
+        <w:t>data.webp</w:t>
+      </w:r>
+      <w:proofErr w:type="spellEnd"/>
+      <w:proofErr w:type="gramEnd"/>
+      <w:r>
+        <w:t xml:space="preserve"> -&gt; </w:t>
+      </w:r>
+      <w:proofErr w:type="spellStart"/>
+      <w:r>
+        <w:t>Data.webp</w:t>
+      </w:r>
+      <w:proofErr w:type="spellEnd"/>
+      <w:r>
+        <w:t>]</w:t>
+      </w:r>
+      <w:r>
+        <w:t xml:space="preserve"> [Data]</w:t>
       </w:r>
       <w:r>
         <w:br/>
@@ -703,12 +793,16 @@
         </w:rPr>
         <w:t>Download Format</w:t>
       </w:r>
+      <w:proofErr w:type="gramStart"/>
       <w:r>
         <w:t>: .</w:t>
       </w:r>
+      <w:proofErr w:type="spellStart"/>
       <w:r>
         <w:t>webp</w:t>
       </w:r>
+      <w:proofErr w:type="spellEnd"/>
+      <w:proofErr w:type="gramEnd"/>
     </w:p>
     <w:p>
       <w:pPr>
@@ -781,12 +875,22 @@
       <w:r>
         <w:t xml:space="preserve">: </w:t>
       </w:r>
-      <w:r>
-        <w:rPr>
-          <w:sz w:val="22"/>
-          <w:szCs w:val="22"/>
-        </w:rPr>
-        <w:t>toonbigdataking\</w:t>
+      <w:proofErr w:type="spellStart"/>
+      <w:r>
+        <w:rPr>
+          <w:sz w:val="22"/>
+          <w:szCs w:val="22"/>
+        </w:rPr>
+        <w:t>toonbigdataking</w:t>
+      </w:r>
+      <w:proofErr w:type="spellEnd"/>
+      <w:proofErr w:type="gramStart"/>
+      <w:r>
+        <w:rPr>
+          <w:sz w:val="22"/>
+          <w:szCs w:val="22"/>
+        </w:rPr>
+        <w:t>\</w:t>
       </w:r>
       <w:r>
         <w:rPr>
@@ -802,6 +906,7 @@
         </w:rPr>
         <w:t>\..</w:t>
       </w:r>
+      <w:proofErr w:type="gramEnd"/>
       <w:r>
         <w:rPr>
           <w:sz w:val="22"/>
@@ -850,7 +955,25 @@
         <w:t xml:space="preserve">: </w:t>
       </w:r>
       <w:r>
+        <w:t>[</w:t>
+      </w:r>
+      <w:r>
+        <w:t>1594902919201.jpeg</w:t>
+      </w:r>
+      <w:r>
+        <w:t xml:space="preserve"> -&gt; </w:t>
+      </w:r>
+      <w:r>
+        <w:t>Skills.jpeg</w:t>
+      </w:r>
+      <w:r>
+        <w:t>] [</w:t>
+      </w:r>
+      <w:r>
         <w:t>Skills</w:t>
+      </w:r>
+      <w:r>
+        <w:t>]</w:t>
       </w:r>
       <w:r>
         <w:br/>
@@ -1049,12 +1172,22 @@
       <w:r>
         <w:t xml:space="preserve">: </w:t>
       </w:r>
-      <w:r>
-        <w:rPr>
-          <w:sz w:val="22"/>
-          <w:szCs w:val="22"/>
-        </w:rPr>
-        <w:t>toonbigdataking\</w:t>
+      <w:proofErr w:type="spellStart"/>
+      <w:r>
+        <w:rPr>
+          <w:sz w:val="22"/>
+          <w:szCs w:val="22"/>
+        </w:rPr>
+        <w:t>toonbigdataking</w:t>
+      </w:r>
+      <w:proofErr w:type="spellEnd"/>
+      <w:proofErr w:type="gramStart"/>
+      <w:r>
+        <w:rPr>
+          <w:sz w:val="22"/>
+          <w:szCs w:val="22"/>
+        </w:rPr>
+        <w:t>\</w:t>
       </w:r>
       <w:r>
         <w:rPr>
@@ -1070,6 +1203,7 @@
         </w:rPr>
         <w:t>\..</w:t>
       </w:r>
+      <w:proofErr w:type="gramEnd"/>
       <w:r>
         <w:rPr>
           <w:sz w:val="22"/>
@@ -1158,7 +1292,25 @@
         <w:t xml:space="preserve">: </w:t>
       </w:r>
       <w:r>
+        <w:t>[</w:t>
+      </w:r>
+      <w:r>
+        <w:t>effect-of-speaking-multiple-asian-languages-on-indians-ccjk-technologies_orig.jpg</w:t>
+      </w:r>
+      <w:r>
+        <w:t xml:space="preserve"> -&gt; </w:t>
+      </w:r>
+      <w:r>
+        <w:t>Languages.jpg</w:t>
+      </w:r>
+      <w:r>
+        <w:t>] [</w:t>
+      </w:r>
+      <w:r>
         <w:t>Languages</w:t>
+      </w:r>
+      <w:r>
+        <w:t>]</w:t>
       </w:r>
       <w:r>
         <w:br/>
@@ -1340,12 +1492,22 @@
       <w:r>
         <w:t xml:space="preserve">: </w:t>
       </w:r>
-      <w:r>
-        <w:rPr>
-          <w:sz w:val="22"/>
-          <w:szCs w:val="22"/>
-        </w:rPr>
-        <w:t>toonbigdataking\</w:t>
+      <w:proofErr w:type="spellStart"/>
+      <w:r>
+        <w:rPr>
+          <w:sz w:val="22"/>
+          <w:szCs w:val="22"/>
+        </w:rPr>
+        <w:t>toonbigdataking</w:t>
+      </w:r>
+      <w:proofErr w:type="spellEnd"/>
+      <w:proofErr w:type="gramStart"/>
+      <w:r>
+        <w:rPr>
+          <w:sz w:val="22"/>
+          <w:szCs w:val="22"/>
+        </w:rPr>
+        <w:t>\</w:t>
       </w:r>
       <w:r>
         <w:rPr>
@@ -1361,6 +1523,7 @@
         </w:rPr>
         <w:t>\..</w:t>
       </w:r>
+      <w:proofErr w:type="gramEnd"/>
       <w:r>
         <w:rPr>
           <w:sz w:val="22"/>
@@ -1406,7 +1569,28 @@
         <w:t>Download Name</w:t>
       </w:r>
       <w:r>
-        <w:t>: Academic</w:t>
+        <w:t xml:space="preserve">: </w:t>
+      </w:r>
+      <w:r>
+        <w:t>[</w:t>
+      </w:r>
+      <w:r>
+        <w:t>3c9ed44d8b219d146cf85fbc18f761b2.jpg</w:t>
+      </w:r>
+      <w:r>
+        <w:t xml:space="preserve"> -&gt; </w:t>
+      </w:r>
+      <w:r>
+        <w:t>Academic.jpg</w:t>
+      </w:r>
+      <w:r>
+        <w:t>] [</w:t>
+      </w:r>
+      <w:r>
+        <w:t>Academic</w:t>
+      </w:r>
+      <w:r>
+        <w:t>]</w:t>
       </w:r>
     </w:p>
     <w:p>
@@ -1587,12 +1771,22 @@
       <w:r>
         <w:t xml:space="preserve">: </w:t>
       </w:r>
-      <w:r>
-        <w:rPr>
-          <w:sz w:val="22"/>
-          <w:szCs w:val="22"/>
-        </w:rPr>
-        <w:t>toonbigdataking\</w:t>
+      <w:proofErr w:type="spellStart"/>
+      <w:r>
+        <w:rPr>
+          <w:sz w:val="22"/>
+          <w:szCs w:val="22"/>
+        </w:rPr>
+        <w:t>toonbigdataking</w:t>
+      </w:r>
+      <w:proofErr w:type="spellEnd"/>
+      <w:proofErr w:type="gramStart"/>
+      <w:r>
+        <w:rPr>
+          <w:sz w:val="22"/>
+          <w:szCs w:val="22"/>
+        </w:rPr>
+        <w:t>\</w:t>
       </w:r>
       <w:r>
         <w:rPr>
@@ -1608,6 +1802,7 @@
         </w:rPr>
         <w:t>\..</w:t>
       </w:r>
+      <w:proofErr w:type="gramEnd"/>
       <w:r>
         <w:rPr>
           <w:sz w:val="22"/>
@@ -1667,10 +1862,28 @@
         <w:t>hq720</w:t>
       </w:r>
       <w:r>
+        <w:t>.</w:t>
+      </w:r>
+      <w:r>
+        <w:t xml:space="preserve"> </w:t>
+      </w:r>
+      <w:r>
+        <w:t>jpg</w:t>
+      </w:r>
+      <w:r>
+        <w:t xml:space="preserve"> </w:t>
+      </w:r>
+      <w:r>
         <w:t xml:space="preserve">-&gt; </w:t>
       </w:r>
       <w:r>
         <w:t>game king</w:t>
+      </w:r>
+      <w:r>
+        <w:t>.</w:t>
+      </w:r>
+      <w:r>
+        <w:t>jpg</w:t>
       </w:r>
       <w:r>
         <w:t>] [</w:t>
@@ -1873,12 +2086,22 @@
       <w:r>
         <w:t xml:space="preserve">: </w:t>
       </w:r>
-      <w:r>
-        <w:rPr>
-          <w:sz w:val="22"/>
-          <w:szCs w:val="22"/>
-        </w:rPr>
-        <w:t>toonbigdataking\</w:t>
+      <w:proofErr w:type="spellStart"/>
+      <w:r>
+        <w:rPr>
+          <w:sz w:val="22"/>
+          <w:szCs w:val="22"/>
+        </w:rPr>
+        <w:t>toonbigdataking</w:t>
+      </w:r>
+      <w:proofErr w:type="spellEnd"/>
+      <w:proofErr w:type="gramStart"/>
+      <w:r>
+        <w:rPr>
+          <w:sz w:val="22"/>
+          <w:szCs w:val="22"/>
+        </w:rPr>
+        <w:t>\</w:t>
       </w:r>
       <w:r>
         <w:rPr>
@@ -1894,6 +2117,7 @@
         </w:rPr>
         <w:t>\..</w:t>
       </w:r>
+      <w:proofErr w:type="gramEnd"/>
       <w:r>
         <w:rPr>
           <w:sz w:val="22"/>
@@ -1952,6 +2176,9 @@
       </w:r>
       <w:r>
         <w:t>game king 2</w:t>
+      </w:r>
+      <w:r>
+        <w:t>.png</w:t>
       </w:r>
       <w:r>
         <w:t>] [</w:t>
@@ -2082,9 +2309,11 @@
       <w:r>
         <w:t>: .</w:t>
       </w:r>
+      <w:proofErr w:type="spellStart"/>
       <w:r>
         <w:t>png</w:t>
       </w:r>
+      <w:proofErr w:type="spellEnd"/>
     </w:p>
     <w:p>
       <w:pPr>
@@ -2154,12 +2383,22 @@
       <w:r>
         <w:t xml:space="preserve">: </w:t>
       </w:r>
-      <w:r>
-        <w:rPr>
-          <w:sz w:val="22"/>
-          <w:szCs w:val="22"/>
-        </w:rPr>
-        <w:t>toonbigdataking\</w:t>
+      <w:proofErr w:type="spellStart"/>
+      <w:r>
+        <w:rPr>
+          <w:sz w:val="22"/>
+          <w:szCs w:val="22"/>
+        </w:rPr>
+        <w:t>toonbigdataking</w:t>
+      </w:r>
+      <w:proofErr w:type="spellEnd"/>
+      <w:proofErr w:type="gramStart"/>
+      <w:r>
+        <w:rPr>
+          <w:sz w:val="22"/>
+          <w:szCs w:val="22"/>
+        </w:rPr>
+        <w:t>\</w:t>
       </w:r>
       <w:r>
         <w:rPr>
@@ -2175,6 +2414,7 @@
         </w:rPr>
         <w:t>\..</w:t>
       </w:r>
+      <w:proofErr w:type="gramEnd"/>
       <w:r>
         <w:rPr>
           <w:sz w:val="22"/>
@@ -2235,6 +2475,12 @@
         <w:t>ps2-logo-icon-0</w:t>
       </w:r>
       <w:r>
+        <w:t>.</w:t>
+      </w:r>
+      <w:r>
+        <w:t>jpg</w:t>
+      </w:r>
+      <w:r>
         <w:t xml:space="preserve"> </w:t>
       </w:r>
       <w:r>
@@ -2242,6 +2488,12 @@
       </w:r>
       <w:r>
         <w:t>game king 3</w:t>
+      </w:r>
+      <w:r>
+        <w:t>.</w:t>
+      </w:r>
+      <w:r>
+        <w:t>jpg</w:t>
       </w:r>
       <w:r>
         <w:t>] [</w:t>
@@ -2445,12 +2697,22 @@
       <w:r>
         <w:t xml:space="preserve">: </w:t>
       </w:r>
-      <w:r>
-        <w:rPr>
-          <w:sz w:val="22"/>
-          <w:szCs w:val="22"/>
-        </w:rPr>
-        <w:t>toonbigdataking\</w:t>
+      <w:proofErr w:type="spellStart"/>
+      <w:r>
+        <w:rPr>
+          <w:sz w:val="22"/>
+          <w:szCs w:val="22"/>
+        </w:rPr>
+        <w:t>toonbigdataking</w:t>
+      </w:r>
+      <w:proofErr w:type="spellEnd"/>
+      <w:proofErr w:type="gramStart"/>
+      <w:r>
+        <w:rPr>
+          <w:sz w:val="22"/>
+          <w:szCs w:val="22"/>
+        </w:rPr>
+        <w:t>\</w:t>
       </w:r>
       <w:r>
         <w:rPr>
@@ -2466,6 +2728,7 @@
         </w:rPr>
         <w:t>\..</w:t>
       </w:r>
+      <w:proofErr w:type="gramEnd"/>
       <w:r>
         <w:rPr>
           <w:sz w:val="22"/>
@@ -2536,11 +2799,18 @@
         <w:t xml:space="preserve">-&gt; </w:t>
       </w:r>
       <w:r>
-        <w:t>natural science</w:t>
+        <w:t xml:space="preserve">natural </w:t>
+      </w:r>
+      <w:proofErr w:type="spellStart"/>
+      <w:proofErr w:type="gramStart"/>
+      <w:r>
+        <w:t>science</w:t>
       </w:r>
       <w:r>
         <w:t>.avif</w:t>
       </w:r>
+      <w:proofErr w:type="spellEnd"/>
+      <w:proofErr w:type="gramEnd"/>
       <w:r>
         <w:t>] [</w:t>
       </w:r>
@@ -2669,12 +2939,16 @@
         </w:rPr>
         <w:t>Download Format</w:t>
       </w:r>
+      <w:proofErr w:type="gramStart"/>
       <w:r>
         <w:t>: .</w:t>
       </w:r>
-      <w:r>
-        <w:t>jpg</w:t>
-      </w:r>
+      <w:proofErr w:type="spellStart"/>
+      <w:r>
+        <w:t>avif</w:t>
+      </w:r>
+      <w:proofErr w:type="spellEnd"/>
+      <w:proofErr w:type="gramEnd"/>
     </w:p>
     <w:p>
       <w:pPr>
@@ -2752,12 +3026,22 @@
       <w:r>
         <w:t xml:space="preserve">: </w:t>
       </w:r>
-      <w:r>
-        <w:rPr>
-          <w:sz w:val="22"/>
-          <w:szCs w:val="22"/>
-        </w:rPr>
-        <w:t>toonbigdataking\</w:t>
+      <w:proofErr w:type="spellStart"/>
+      <w:r>
+        <w:rPr>
+          <w:sz w:val="22"/>
+          <w:szCs w:val="22"/>
+        </w:rPr>
+        <w:t>toonbigdataking</w:t>
+      </w:r>
+      <w:proofErr w:type="spellEnd"/>
+      <w:proofErr w:type="gramStart"/>
+      <w:r>
+        <w:rPr>
+          <w:sz w:val="22"/>
+          <w:szCs w:val="22"/>
+        </w:rPr>
+        <w:t>\</w:t>
       </w:r>
       <w:r>
         <w:rPr>
@@ -2773,6 +3057,7 @@
         </w:rPr>
         <w:t>\..</w:t>
       </w:r>
+      <w:proofErr w:type="gramEnd"/>
       <w:r>
         <w:rPr>
           <w:sz w:val="22"/>
@@ -2830,8 +3115,13 @@
       <w:r>
         <w:t xml:space="preserve">-&gt; </w:t>
       </w:r>
-      <w:r>
-        <w:t>WebRef App</w:t>
+      <w:proofErr w:type="spellStart"/>
+      <w:r>
+        <w:t>WebRef</w:t>
+      </w:r>
+      <w:proofErr w:type="spellEnd"/>
+      <w:r>
+        <w:t xml:space="preserve"> App</w:t>
       </w:r>
       <w:r>
         <w:t>.jpg</w:t>
@@ -2839,8 +3129,13 @@
       <w:r>
         <w:t>] [</w:t>
       </w:r>
-      <w:r>
-        <w:t>WebRef App</w:t>
+      <w:proofErr w:type="spellStart"/>
+      <w:r>
+        <w:t>WebRef</w:t>
+      </w:r>
+      <w:proofErr w:type="spellEnd"/>
+      <w:r>
+        <w:t xml:space="preserve"> App</w:t>
       </w:r>
       <w:r>
         <w:t>]</w:t>
@@ -3047,12 +3342,22 @@
       <w:r>
         <w:t xml:space="preserve">: </w:t>
       </w:r>
-      <w:r>
-        <w:rPr>
-          <w:sz w:val="22"/>
-          <w:szCs w:val="22"/>
-        </w:rPr>
-        <w:t>toonbigdataking\</w:t>
+      <w:proofErr w:type="spellStart"/>
+      <w:r>
+        <w:rPr>
+          <w:sz w:val="22"/>
+          <w:szCs w:val="22"/>
+        </w:rPr>
+        <w:t>toonbigdataking</w:t>
+      </w:r>
+      <w:proofErr w:type="spellEnd"/>
+      <w:proofErr w:type="gramStart"/>
+      <w:r>
+        <w:rPr>
+          <w:sz w:val="22"/>
+          <w:szCs w:val="22"/>
+        </w:rPr>
+        <w:t>\</w:t>
       </w:r>
       <w:r>
         <w:rPr>
@@ -3068,6 +3373,7 @@
         </w:rPr>
         <w:t>\..</w:t>
       </w:r>
+      <w:proofErr w:type="gramEnd"/>
       <w:r>
         <w:rPr>
           <w:sz w:val="22"/>
@@ -3127,8 +3433,13 @@
       <w:r>
         <w:t xml:space="preserve">-&gt; </w:t>
       </w:r>
-      <w:r>
-        <w:t>AndroidRef App</w:t>
+      <w:proofErr w:type="spellStart"/>
+      <w:r>
+        <w:t>AndroidRef</w:t>
+      </w:r>
+      <w:proofErr w:type="spellEnd"/>
+      <w:r>
+        <w:t xml:space="preserve"> App</w:t>
       </w:r>
       <w:r>
         <w:t>.</w:t>
@@ -3139,8 +3450,13 @@
       <w:r>
         <w:t>] [</w:t>
       </w:r>
-      <w:r>
-        <w:t>AndroidRef App</w:t>
+      <w:proofErr w:type="spellStart"/>
+      <w:r>
+        <w:t>AndroidRef</w:t>
+      </w:r>
+      <w:proofErr w:type="spellEnd"/>
+      <w:r>
+        <w:t xml:space="preserve"> App</w:t>
       </w:r>
       <w:r>
         <w:t>]</w:t>
@@ -3271,9 +3587,11 @@
       <w:r>
         <w:t>: .</w:t>
       </w:r>
+      <w:proofErr w:type="spellStart"/>
       <w:r>
         <w:t>png</w:t>
       </w:r>
+      <w:proofErr w:type="spellEnd"/>
     </w:p>
     <w:p>
       <w:pPr>
@@ -3349,12 +3667,22 @@
       <w:r>
         <w:t xml:space="preserve">: </w:t>
       </w:r>
-      <w:r>
-        <w:rPr>
-          <w:sz w:val="22"/>
-          <w:szCs w:val="22"/>
-        </w:rPr>
-        <w:t>toonbigdataking\</w:t>
+      <w:proofErr w:type="spellStart"/>
+      <w:r>
+        <w:rPr>
+          <w:sz w:val="22"/>
+          <w:szCs w:val="22"/>
+        </w:rPr>
+        <w:t>toonbigdataking</w:t>
+      </w:r>
+      <w:proofErr w:type="spellEnd"/>
+      <w:proofErr w:type="gramStart"/>
+      <w:r>
+        <w:rPr>
+          <w:sz w:val="22"/>
+          <w:szCs w:val="22"/>
+        </w:rPr>
+        <w:t>\</w:t>
       </w:r>
       <w:r>
         <w:rPr>
@@ -3370,6 +3698,7 @@
         </w:rPr>
         <w:t>\..</w:t>
       </w:r>
+      <w:proofErr w:type="gramEnd"/>
       <w:r>
         <w:rPr>
           <w:sz w:val="22"/>
@@ -3666,12 +3995,22 @@
       <w:r>
         <w:t xml:space="preserve">: </w:t>
       </w:r>
-      <w:r>
-        <w:rPr>
-          <w:sz w:val="22"/>
-          <w:szCs w:val="22"/>
-        </w:rPr>
-        <w:t>toonbigdataking\</w:t>
+      <w:proofErr w:type="spellStart"/>
+      <w:r>
+        <w:rPr>
+          <w:sz w:val="22"/>
+          <w:szCs w:val="22"/>
+        </w:rPr>
+        <w:t>toonbigdataking</w:t>
+      </w:r>
+      <w:proofErr w:type="spellEnd"/>
+      <w:proofErr w:type="gramStart"/>
+      <w:r>
+        <w:rPr>
+          <w:sz w:val="22"/>
+          <w:szCs w:val="22"/>
+        </w:rPr>
+        <w:t>\</w:t>
       </w:r>
       <w:r>
         <w:rPr>
@@ -3687,6 +4026,7 @@
         </w:rPr>
         <w:t>\..</w:t>
       </w:r>
+      <w:proofErr w:type="gramEnd"/>
       <w:r>
         <w:rPr>
           <w:sz w:val="22"/>
@@ -3897,7 +4237,7 @@
         <w:t>: .</w:t>
       </w:r>
       <w:r>
-        <w:t>png</w:t>
+        <w:t>jpg</w:t>
       </w:r>
     </w:p>
     <w:p>
@@ -3974,12 +4314,22 @@
       <w:r>
         <w:t xml:space="preserve">: </w:t>
       </w:r>
-      <w:r>
-        <w:rPr>
-          <w:sz w:val="22"/>
-          <w:szCs w:val="22"/>
-        </w:rPr>
-        <w:t>toonbigdataking\</w:t>
+      <w:proofErr w:type="spellStart"/>
+      <w:r>
+        <w:rPr>
+          <w:sz w:val="22"/>
+          <w:szCs w:val="22"/>
+        </w:rPr>
+        <w:t>toonbigdataking</w:t>
+      </w:r>
+      <w:proofErr w:type="spellEnd"/>
+      <w:proofErr w:type="gramStart"/>
+      <w:r>
+        <w:rPr>
+          <w:sz w:val="22"/>
+          <w:szCs w:val="22"/>
+        </w:rPr>
+        <w:t>\</w:t>
       </w:r>
       <w:r>
         <w:rPr>
@@ -3995,6 +4345,7 @@
         </w:rPr>
         <w:t>\..</w:t>
       </w:r>
+      <w:proofErr w:type="gramEnd"/>
       <w:r>
         <w:rPr>
           <w:sz w:val="22"/>
@@ -4205,7 +4556,7 @@
         <w:t>: .</w:t>
       </w:r>
       <w:r>
-        <w:t>png</w:t>
+        <w:t>jpg</w:t>
       </w:r>
     </w:p>
     <w:p>
@@ -4282,12 +4633,22 @@
       <w:r>
         <w:t xml:space="preserve">: </w:t>
       </w:r>
-      <w:r>
-        <w:rPr>
-          <w:sz w:val="22"/>
-          <w:szCs w:val="22"/>
-        </w:rPr>
-        <w:t>toonbigdataking\</w:t>
+      <w:proofErr w:type="spellStart"/>
+      <w:r>
+        <w:rPr>
+          <w:sz w:val="22"/>
+          <w:szCs w:val="22"/>
+        </w:rPr>
+        <w:t>toonbigdataking</w:t>
+      </w:r>
+      <w:proofErr w:type="spellEnd"/>
+      <w:proofErr w:type="gramStart"/>
+      <w:r>
+        <w:rPr>
+          <w:sz w:val="22"/>
+          <w:szCs w:val="22"/>
+        </w:rPr>
+        <w:t>\</w:t>
       </w:r>
       <w:r>
         <w:rPr>
@@ -4303,6 +4664,7 @@
         </w:rPr>
         <w:t>\..</w:t>
       </w:r>
+      <w:proofErr w:type="gramEnd"/>
       <w:r>
         <w:rPr>
           <w:sz w:val="22"/>
@@ -4480,10 +4842,7 @@
         <w:t>: www.</w:t>
       </w:r>
       <w:r>
-        <w:t xml:space="preserve"> </w:t>
-      </w:r>
-      <w:r>
-        <w:t>miro.medium</w:t>
+        <w:t xml:space="preserve"> miro.medium</w:t>
       </w:r>
       <w:r>
         <w:t>.com</w:t>
@@ -4603,12 +4962,22 @@
       <w:r>
         <w:t xml:space="preserve">: </w:t>
       </w:r>
-      <w:r>
-        <w:rPr>
-          <w:sz w:val="22"/>
-          <w:szCs w:val="22"/>
-        </w:rPr>
-        <w:t>toonbigdataking\</w:t>
+      <w:proofErr w:type="spellStart"/>
+      <w:r>
+        <w:rPr>
+          <w:sz w:val="22"/>
+          <w:szCs w:val="22"/>
+        </w:rPr>
+        <w:t>toonbigdataking</w:t>
+      </w:r>
+      <w:proofErr w:type="spellEnd"/>
+      <w:proofErr w:type="gramStart"/>
+      <w:r>
+        <w:rPr>
+          <w:sz w:val="22"/>
+          <w:szCs w:val="22"/>
+        </w:rPr>
+        <w:t>\</w:t>
       </w:r>
       <w:r>
         <w:rPr>
@@ -4624,6 +4993,7 @@
         </w:rPr>
         <w:t>\..</w:t>
       </w:r>
+      <w:proofErr w:type="gramEnd"/>
       <w:r>
         <w:rPr>
           <w:sz w:val="22"/>
@@ -5708,6 +6078,7 @@
   <w:style w:type="character" w:default="1" w:styleId="DefaultParagraphFont">
     <w:name w:val="Default Paragraph Font"/>
     <w:uiPriority w:val="1"/>
+    <w:semiHidden/>
     <w:unhideWhenUsed/>
   </w:style>
   <w:style w:type="table" w:default="1" w:styleId="TableNormal">

</xml_diff>